<commit_message>
Fix typo in latest letter
</commit_message>
<xml_diff>
--- a/sources/ExcellentFireCommissioners.docx
+++ b/sources/ExcellentFireCommissioners.docx
@@ -57,18 +57,7 @@
           <w:szCs w:val="24"/>
           <w:lang w:val="en-US" w:eastAsia="zh-CN" w:bidi="ar-SA"/>
         </w:rPr>
-        <w:t>October 2</w:t>
-      </w:r>
-      <w:r>
-        <w:rPr>
-          <w:rFonts w:eastAsia="Times New Roman" w:cs="Times New Roman"/>
-          <w:color w:val="auto"/>
-          <w:kern w:val="0"/>
-          <w:sz w:val="24"/>
-          <w:szCs w:val="24"/>
-          <w:lang w:val="en-US" w:eastAsia="zh-CN" w:bidi="ar-SA"/>
-        </w:rPr>
-        <w:t>, 2023</w:t>
+        <w:t>October 2, 2023</w:t>
       </w:r>
     </w:p>
     <w:p>
@@ -203,7 +192,15 @@
       </w:pPr>
       <w:r>
         <w:rPr/>
-        <w:t>The other memory involved a local woman having a breakdown and causing a ruckus bad to require police involvement. As a friend of the family, I was trying to help, but we weren't able to get through.  Mark was there as part of the emergency response team.  He was the one able to respectfully calm her down and get her to agree to the necessary ambulance ride.</w:t>
+        <w:t xml:space="preserve">The other memory involved a local woman having a breakdown and causing a ruckus bad </w:t>
+      </w:r>
+      <w:r>
+        <w:rPr/>
+        <w:t>enough</w:t>
+      </w:r>
+      <w:r>
+        <w:rPr/>
+        <w:t xml:space="preserve"> to require police involvement. As a friend of the family, I was trying to help, but we weren't able to get through.  Mark was there as part of the emergency response team.  He was the one able to respectfully calm her down and get her to agree to the necessary ambulance ride.</w:t>
       </w:r>
     </w:p>
     <w:p>

</xml_diff>